<commit_message>
Update NhanVienView 2.3 code thanh toan
</commit_message>
<xml_diff>
--- a/BaoCaoDoanhThu.docx
+++ b/BaoCaoDoanhThu.docx
@@ -8,15 +8,15 @@
           <w:b w:val="on"/>
           <w:sz w:val="32"/>
         </w:rPr>
-        <w:t>Báo cáo doanh thu tháng 2 năm 2024</w:t>
+        <w:t>Báo cáo doanh thu tháng 2 năm 2023</w:t>
         <w:br/>
       </w:r>
     </w:p>
     <w:p>
       <w:r>
-        <w:t>Tổng doanh thu: 575000 VND</w:t>
+        <w:t>Tổng doanh thu: 150000 VND</w:t>
         <w:br/>
-        <w:t>Tổng số đơn hàng: 21</w:t>
+        <w:t>Tổng số đơn hàng: 3</w:t>
         <w:br/>
       </w:r>
     </w:p>

</xml_diff>